<commit_message>
FInal Document adjustment (Extra page removal)
</commit_message>
<xml_diff>
--- a/Infineon_Exercises/Infineon Programming Answers.docx
+++ b/Infineon_Exercises/Infineon Programming Answers.docx
@@ -2163,14 +2163,12 @@
                             <w:r>
                               <w:t xml:space="preserve"> </w:t>
                             </w:r>
-                            <w:proofErr w:type="spellStart"/>
                             <w:r>
                               <w:rPr>
                                 <w:color w:val="FF0000"/>
                               </w:rPr>
                               <w:t>csHTML</w:t>
                             </w:r>
-                            <w:proofErr w:type="spellEnd"/>
                           </w:p>
                         </w:txbxContent>
                       </wps:txbx>
@@ -2207,14 +2205,12 @@
                       <w:r>
                         <w:t xml:space="preserve"> </w:t>
                       </w:r>
-                      <w:proofErr w:type="spellStart"/>
                       <w:r>
                         <w:rPr>
                           <w:color w:val="FF0000"/>
                         </w:rPr>
                         <w:t>csHTML</w:t>
                       </w:r>
-                      <w:proofErr w:type="spellEnd"/>
                     </w:p>
                   </w:txbxContent>
                 </v:textbox>
@@ -2921,55 +2917,7 @@
           <w:sz w:val="26"/>
           <w:szCs w:val="26"/>
         </w:rPr>
-        <w:t xml:space="preserve">I used this to create the </w:t>
-      </w:r>
-      <w:proofErr w:type="spellStart"/>
-      <w:r>
-        <w:rPr>
-          <w:sz w:val="26"/>
-          <w:szCs w:val="26"/>
-        </w:rPr>
-        <w:t>DBContext</w:t>
-      </w:r>
-      <w:proofErr w:type="spellEnd"/>
-      <w:r>
-        <w:rPr>
-          <w:sz w:val="26"/>
-          <w:szCs w:val="26"/>
-        </w:rPr>
-        <w:t xml:space="preserve"> in my </w:t>
-      </w:r>
-      <w:proofErr w:type="spellStart"/>
-      <w:r>
-        <w:rPr>
-          <w:sz w:val="26"/>
-          <w:szCs w:val="26"/>
-        </w:rPr>
-        <w:t>CompanyEmployee</w:t>
-      </w:r>
-      <w:proofErr w:type="spellEnd"/>
-      <w:r>
-        <w:rPr>
-          <w:sz w:val="26"/>
-          <w:szCs w:val="26"/>
-        </w:rPr>
-        <w:t xml:space="preserve"> project on my </w:t>
-      </w:r>
-      <w:proofErr w:type="spellStart"/>
-      <w:r>
-        <w:rPr>
-          <w:sz w:val="26"/>
-          <w:szCs w:val="26"/>
-        </w:rPr>
-        <w:t>github</w:t>
-      </w:r>
-      <w:proofErr w:type="spellEnd"/>
-      <w:r>
-        <w:rPr>
-          <w:sz w:val="26"/>
-          <w:szCs w:val="26"/>
-        </w:rPr>
-        <w:t>.</w:t>
+        <w:t>I used this to create the DBContext in my CompanyEmployee project on my github.</w:t>
       </w:r>
     </w:p>
     <w:p>
@@ -3026,39 +2974,7 @@
           <w:sz w:val="26"/>
           <w:szCs w:val="26"/>
         </w:rPr>
-        <w:t xml:space="preserve">In the same project, I used dependency injection in the service classes of both </w:t>
-      </w:r>
-      <w:proofErr w:type="spellStart"/>
-      <w:r>
-        <w:rPr>
-          <w:sz w:val="26"/>
-          <w:szCs w:val="26"/>
-        </w:rPr>
-        <w:t>CompanyService</w:t>
-      </w:r>
-      <w:proofErr w:type="spellEnd"/>
-      <w:r>
-        <w:rPr>
-          <w:sz w:val="26"/>
-          <w:szCs w:val="26"/>
-        </w:rPr>
-        <w:t xml:space="preserve"> and </w:t>
-      </w:r>
-      <w:proofErr w:type="spellStart"/>
-      <w:r>
-        <w:rPr>
-          <w:sz w:val="26"/>
-          <w:szCs w:val="26"/>
-        </w:rPr>
-        <w:t>EmployeeService</w:t>
-      </w:r>
-      <w:proofErr w:type="spellEnd"/>
-      <w:r>
-        <w:rPr>
-          <w:sz w:val="26"/>
-          <w:szCs w:val="26"/>
-        </w:rPr>
-        <w:t xml:space="preserve"> where I created a </w:t>
+        <w:t xml:space="preserve">In the same project, I used dependency injection in the service classes of both CompanyService and EmployeeService where I created a </w:t>
       </w:r>
       <w:r>
         <w:rPr>
@@ -3066,23 +2982,7 @@
           <w:szCs w:val="26"/>
         </w:rPr>
         <w:lastRenderedPageBreak/>
-        <w:t xml:space="preserve">private read-only instance attribute of </w:t>
-      </w:r>
-      <w:proofErr w:type="spellStart"/>
-      <w:r>
-        <w:rPr>
-          <w:sz w:val="26"/>
-          <w:szCs w:val="26"/>
-        </w:rPr>
-        <w:t>IRepositoryManager</w:t>
-      </w:r>
-      <w:proofErr w:type="spellEnd"/>
-      <w:r>
-        <w:rPr>
-          <w:sz w:val="26"/>
-          <w:szCs w:val="26"/>
-        </w:rPr>
-        <w:t xml:space="preserve"> without instantiating it with the new keyword</w:t>
+        <w:t>private read-only instance attribute of IRepositoryManager without instantiating it with the new keyword</w:t>
       </w:r>
     </w:p>
     <w:p>
@@ -3132,23 +3032,7 @@
           <w:sz w:val="26"/>
           <w:szCs w:val="26"/>
         </w:rPr>
-        <w:t xml:space="preserve"> I used this pattern in the same projects where I created for example an interface (</w:t>
-      </w:r>
-      <w:proofErr w:type="spellStart"/>
-      <w:r>
-        <w:rPr>
-          <w:sz w:val="26"/>
-          <w:szCs w:val="26"/>
-        </w:rPr>
-        <w:t>IRepositoryBase</w:t>
-      </w:r>
-      <w:proofErr w:type="spellEnd"/>
-      <w:r>
-        <w:rPr>
-          <w:sz w:val="26"/>
-          <w:szCs w:val="26"/>
-        </w:rPr>
-        <w:t xml:space="preserve"> that predefined some methods using generics&lt;T&gt; which  any class that implements it </w:t>
+        <w:t xml:space="preserve"> I used this pattern in the same projects where I created for example an interface (IRepositoryBase that predefined some methods using generics&lt;T&gt; which  any class that implements it </w:t>
       </w:r>
       <w:r>
         <w:rPr>
@@ -4253,30 +4137,6 @@
           <w:sz w:val="32"/>
           <w:szCs w:val="32"/>
         </w:rPr>
-        <w:br w:type="page"/>
-      </w:r>
-    </w:p>
-    <w:p>
-      <w:pPr>
-        <w:pBdr>
-          <w:bottom w:val="single" w:sz="6" w:space="1" w:color="auto"/>
-        </w:pBdr>
-        <w:jc w:val="both"/>
-        <w:rPr>
-          <w:b/>
-          <w:bCs/>
-          <w:sz w:val="32"/>
-          <w:szCs w:val="32"/>
-        </w:rPr>
-      </w:pPr>
-      <w:r>
-        <w:rPr>
-          <w:b/>
-          <w:bCs/>
-          <w:sz w:val="32"/>
-          <w:szCs w:val="32"/>
-        </w:rPr>
-        <w:lastRenderedPageBreak/>
         <w:t>Exercise Three</w:t>
       </w:r>
     </w:p>
@@ -4308,7 +4168,6 @@
         <w:tab/>
         <w:t xml:space="preserve">Are you able to directly create a new instance of </w:t>
       </w:r>
-      <w:proofErr w:type="spellStart"/>
       <w:r>
         <w:rPr>
           <w:i/>
@@ -4318,7 +4177,6 @@
         </w:rPr>
         <w:t>ObjectA</w:t>
       </w:r>
-      <w:proofErr w:type="spellEnd"/>
       <w:r>
         <w:rPr>
           <w:sz w:val="22"/>
@@ -4449,49 +4307,7 @@
         <w:rPr>
           <w:color w:val="C00000"/>
         </w:rPr>
-        <w:t xml:space="preserve">Given an instance of </w:t>
-      </w:r>
-      <w:proofErr w:type="spellStart"/>
-      <w:r>
-        <w:rPr>
-          <w:color w:val="C00000"/>
-        </w:rPr>
-        <w:t>ObjectC</w:t>
-      </w:r>
-      <w:proofErr w:type="spellEnd"/>
-      <w:r>
-        <w:rPr>
-          <w:color w:val="C00000"/>
-        </w:rPr>
-        <w:t xml:space="preserve">, are you able to call the method </w:t>
-      </w:r>
-      <w:proofErr w:type="spellStart"/>
-      <w:r>
-        <w:rPr>
-          <w:color w:val="C00000"/>
-        </w:rPr>
-        <w:t>PrintMessage</w:t>
-      </w:r>
-      <w:proofErr w:type="spellEnd"/>
-      <w:r>
-        <w:rPr>
-          <w:color w:val="C00000"/>
-        </w:rPr>
-        <w:t xml:space="preserve"> defined in </w:t>
-      </w:r>
-      <w:proofErr w:type="spellStart"/>
-      <w:r>
-        <w:rPr>
-          <w:color w:val="C00000"/>
-        </w:rPr>
-        <w:t>ObjectB</w:t>
-      </w:r>
-      <w:proofErr w:type="spellEnd"/>
-      <w:r>
-        <w:rPr>
-          <w:color w:val="C00000"/>
-        </w:rPr>
-        <w:t>? Please explain your answer.</w:t>
+        <w:t>Given an instance of ObjectC, are you able to call the method PrintMessage defined in ObjectB? Please explain your answer.</w:t>
       </w:r>
     </w:p>
     <w:p>
@@ -4511,123 +4327,15 @@
           <w:sz w:val="22"/>
           <w:szCs w:val="22"/>
         </w:rPr>
-        <w:t xml:space="preserve">Yes, we can call the method </w:t>
-      </w:r>
-      <w:proofErr w:type="spellStart"/>
+        <w:t>Yes, we can call the method PrintMessage() because it is a child class of ObjectB. Infact, we can get the property Name, and also the method in ObjectA because in inheritance, a class acquires all the properties, attributes and methods of all the classes it inherited from</w:t>
+      </w:r>
       <w:r>
         <w:rPr>
           <w:color w:val="auto"/>
           <w:sz w:val="22"/>
           <w:szCs w:val="22"/>
         </w:rPr>
-        <w:t>PrintMessage</w:t>
-      </w:r>
-      <w:proofErr w:type="spellEnd"/>
-      <w:r>
-        <w:rPr>
-          <w:color w:val="auto"/>
-          <w:sz w:val="22"/>
-          <w:szCs w:val="22"/>
-        </w:rPr>
-        <w:t xml:space="preserve">() because it is a child class of </w:t>
-      </w:r>
-      <w:proofErr w:type="spellStart"/>
-      <w:r>
-        <w:rPr>
-          <w:color w:val="auto"/>
-          <w:sz w:val="22"/>
-          <w:szCs w:val="22"/>
-        </w:rPr>
-        <w:t>ObjectB</w:t>
-      </w:r>
-      <w:proofErr w:type="spellEnd"/>
-      <w:r>
-        <w:rPr>
-          <w:color w:val="auto"/>
-          <w:sz w:val="22"/>
-          <w:szCs w:val="22"/>
-        </w:rPr>
-        <w:t xml:space="preserve">. </w:t>
-      </w:r>
-      <w:proofErr w:type="spellStart"/>
-      <w:r>
-        <w:rPr>
-          <w:color w:val="auto"/>
-          <w:sz w:val="22"/>
-          <w:szCs w:val="22"/>
-        </w:rPr>
-        <w:t>Infact</w:t>
-      </w:r>
-      <w:proofErr w:type="spellEnd"/>
-      <w:r>
-        <w:rPr>
-          <w:color w:val="auto"/>
-          <w:sz w:val="22"/>
-          <w:szCs w:val="22"/>
-        </w:rPr>
-        <w:t xml:space="preserve">, we can get the property Name, and also the method in </w:t>
-      </w:r>
-      <w:proofErr w:type="spellStart"/>
-      <w:r>
-        <w:rPr>
-          <w:color w:val="auto"/>
-          <w:sz w:val="22"/>
-          <w:szCs w:val="22"/>
-        </w:rPr>
-        <w:t>ObjectA</w:t>
-      </w:r>
-      <w:proofErr w:type="spellEnd"/>
-      <w:r>
-        <w:rPr>
-          <w:color w:val="auto"/>
-          <w:sz w:val="22"/>
-          <w:szCs w:val="22"/>
-        </w:rPr>
-        <w:t xml:space="preserve"> because in inheritance, a class acquires all the properties, attributes and methods of all the classes it inherited from</w:t>
-      </w:r>
-      <w:r>
-        <w:rPr>
-          <w:color w:val="auto"/>
-          <w:sz w:val="22"/>
-          <w:szCs w:val="22"/>
-        </w:rPr>
-        <w:t xml:space="preserve"> (But here I was </w:t>
-      </w:r>
-      <w:proofErr w:type="spellStart"/>
-      <w:r>
-        <w:rPr>
-          <w:color w:val="auto"/>
-          <w:sz w:val="22"/>
-          <w:szCs w:val="22"/>
-        </w:rPr>
-        <w:t>refering</w:t>
-      </w:r>
-      <w:proofErr w:type="spellEnd"/>
-      <w:r>
-        <w:rPr>
-          <w:color w:val="auto"/>
-          <w:sz w:val="22"/>
-          <w:szCs w:val="22"/>
-        </w:rPr>
-        <w:t xml:space="preserve"> to the grandparent of </w:t>
-      </w:r>
-      <w:proofErr w:type="spellStart"/>
-      <w:r>
-        <w:rPr>
-          <w:color w:val="auto"/>
-          <w:sz w:val="22"/>
-          <w:szCs w:val="22"/>
-        </w:rPr>
-        <w:t>ObjectC</w:t>
-      </w:r>
-      <w:proofErr w:type="spellEnd"/>
-      <w:r>
-        <w:rPr>
-          <w:color w:val="auto"/>
-          <w:sz w:val="22"/>
-          <w:szCs w:val="22"/>
-        </w:rPr>
-        <w:t>).</w:t>
+        <w:t xml:space="preserve"> (But here I was refering to the grandparent of ObjectC).</w:t>
       </w:r>
     </w:p>
     <w:p>
@@ -4676,77 +4384,13 @@
         <w:t>is a fundamental concept of object-oriented programming (OOP) that allows a class to inherit properties and methods from another class. This promotes code reusability and establishes a hierarchical relationship between classes.</w:t>
       </w:r>
       <w:r>
-        <w:t xml:space="preserve"> Here </w:t>
-      </w:r>
-      <w:proofErr w:type="spellStart"/>
-      <w:r>
-        <w:t>ObjectA</w:t>
-      </w:r>
-      <w:proofErr w:type="spellEnd"/>
-      <w:r>
-        <w:t xml:space="preserve"> is the parent class of </w:t>
-      </w:r>
-      <w:proofErr w:type="spellStart"/>
-      <w:r>
-        <w:t>ObjectB</w:t>
-      </w:r>
-      <w:proofErr w:type="spellEnd"/>
-      <w:r>
-        <w:t xml:space="preserve"> and </w:t>
-      </w:r>
-      <w:proofErr w:type="spellStart"/>
-      <w:r>
-        <w:t>ObjectD</w:t>
-      </w:r>
-      <w:proofErr w:type="spellEnd"/>
-      <w:r>
-        <w:t xml:space="preserve"> which are the child class</w:t>
+        <w:t xml:space="preserve"> Here ObjectA is the parent class of ObjectB and ObjectD which are the child class</w:t>
       </w:r>
       <w:r>
         <w:t>es</w:t>
       </w:r>
       <w:r>
-        <w:t xml:space="preserve">. </w:t>
-      </w:r>
-      <w:proofErr w:type="spellStart"/>
-      <w:r>
-        <w:t>ObjectC</w:t>
-      </w:r>
-      <w:proofErr w:type="spellEnd"/>
-      <w:r>
-        <w:t xml:space="preserve"> is a child class of </w:t>
-      </w:r>
-      <w:proofErr w:type="spellStart"/>
-      <w:r>
-        <w:t>ObjectB</w:t>
-      </w:r>
-      <w:proofErr w:type="spellEnd"/>
-      <w:r>
-        <w:t xml:space="preserve"> and </w:t>
-      </w:r>
-      <w:proofErr w:type="spellStart"/>
-      <w:r>
-        <w:t>ObjectC</w:t>
-      </w:r>
-      <w:proofErr w:type="spellEnd"/>
-      <w:r>
-        <w:t xml:space="preserve"> has all the properties and methods from </w:t>
-      </w:r>
-      <w:proofErr w:type="spellStart"/>
-      <w:r>
-        <w:t>ObjectA</w:t>
-      </w:r>
-      <w:proofErr w:type="spellEnd"/>
-      <w:r>
-        <w:t xml:space="preserve"> and </w:t>
-      </w:r>
-      <w:proofErr w:type="spellStart"/>
-      <w:r>
-        <w:t>ObjectB</w:t>
-      </w:r>
-      <w:proofErr w:type="spellEnd"/>
-      <w:r>
-        <w:t xml:space="preserve"> it inherited from.</w:t>
+        <w:t>. ObjectC is a child class of ObjectB and ObjectC has all the properties and methods from ObjectA and ObjectB it inherited from.</w:t>
       </w:r>
     </w:p>
     <w:p>
@@ -5405,39 +5049,7 @@
           <w:sz w:val="26"/>
           <w:szCs w:val="26"/>
         </w:rPr>
-        <w:t xml:space="preserve">Enable unit testing capabilities (e.g., using frameworks like </w:t>
-      </w:r>
-      <w:proofErr w:type="spellStart"/>
-      <w:r>
-        <w:rPr>
-          <w:sz w:val="26"/>
-          <w:szCs w:val="26"/>
-        </w:rPr>
-        <w:t>NUnit</w:t>
-      </w:r>
-      <w:proofErr w:type="spellEnd"/>
-      <w:r>
-        <w:rPr>
-          <w:sz w:val="26"/>
-          <w:szCs w:val="26"/>
-        </w:rPr>
-        <w:t xml:space="preserve">, </w:t>
-      </w:r>
-      <w:proofErr w:type="spellStart"/>
-      <w:r>
-        <w:rPr>
-          <w:sz w:val="26"/>
-          <w:szCs w:val="26"/>
-        </w:rPr>
-        <w:t>MSTest</w:t>
-      </w:r>
-      <w:proofErr w:type="spellEnd"/>
-      <w:r>
-        <w:rPr>
-          <w:sz w:val="26"/>
-          <w:szCs w:val="26"/>
-        </w:rPr>
-        <w:t>) to allow engineers to write tests for their code. This can provide flexibility and power to the test validation process.</w:t>
+        <w:t>Enable unit testing capabilities (e.g., using frameworks like NUnit, MSTest) to allow engineers to write tests for their code. This can provide flexibility and power to the test validation process.</w:t>
       </w:r>
     </w:p>
     <w:p>

</xml_diff>